<commit_message>
Adds the section on merging to the word doc
</commit_message>
<xml_diff>
--- a/Using Git.docx
+++ b/Using Git.docx
@@ -6,8 +6,13 @@
       <w:pPr>
         <w:pStyle w:val="Title"/>
       </w:pPr>
-      <w:r>
-        <w:t>Using Git</w:t>
+      <w:proofErr w:type="spellStart"/>
+      <w:r>
+        <w:t>Git</w:t>
+      </w:r>
+      <w:proofErr w:type="spellEnd"/>
+      <w:r>
+        <w:t xml:space="preserve"> Well Soon: a crash course in version control</w:t>
       </w:r>
     </w:p>
     <w:p/>
@@ -77,12 +82,19 @@
     </w:p>
     <w:p>
       <w:r>
-        <w:t>[CALLOUT: From here out, it’s assuming that you are using a standard Bash terminal for navigation. If you are on windows, a good enough emulation</w:t>
+        <w:t xml:space="preserve">[CALLOUT: From here out, it’s assuming that you are using a standard Bash terminal for navigation. If you are on </w:t>
+      </w:r>
+      <w:r>
+        <w:t>W</w:t>
+      </w:r>
+      <w:r>
+        <w:t>indows, a good enough emulation</w:t>
       </w:r>
       <w:r>
         <w:t xml:space="preserve"> comes with Git for Windows; just type ‘Git Bash’ into the search bar.]</w:t>
       </w:r>
     </w:p>
+    <w:p/>
     <w:p>
       <w:pPr>
         <w:rPr>
@@ -270,6 +282,7 @@
         <w:rPr>
           <w:u w:val="single"/>
         </w:rPr>
+        <w:lastRenderedPageBreak/>
         <w:t>Keeping the code up-to-date</w:t>
       </w:r>
     </w:p>
@@ -297,7 +310,13 @@
         <w:t>$</w:t>
       </w:r>
       <w:r>
-        <w:t>git pull origin master</w:t>
+        <w:t xml:space="preserve">git </w:t>
+      </w:r>
+      <w:r>
+        <w:t>fetch</w:t>
+      </w:r>
+      <w:r>
+        <w:t xml:space="preserve"> origin</w:t>
       </w:r>
     </w:p>
     <w:p>
@@ -515,8 +534,6 @@
       <w:r>
         <w:t xml:space="preserve"> it.</w:t>
       </w:r>
-      <w:bookmarkStart w:id="0" w:name="_GoBack"/>
-      <w:bookmarkEnd w:id="0"/>
     </w:p>
     <w:p>
       <w:pPr>
@@ -585,41 +602,576 @@
       </w:r>
     </w:p>
     <w:p>
-      <w:pPr>
-        <w:pStyle w:val="ListParagraph"/>
-      </w:pPr>
-      <w:r>
-        <w:t>[CALLOUT: Writing good commit messages]</w:t>
-      </w:r>
-    </w:p>
-    <w:p>
-      <w:pPr>
-        <w:pStyle w:val="ListParagraph"/>
-      </w:pPr>
-    </w:p>
-    <w:p>
-      <w:r>
-        <w:t>-Making your own changes, the staging area and local commit</w:t>
-      </w:r>
-    </w:p>
-    <w:p>
-      <w:r>
-        <w:t>--getting stuck in Vim</w:t>
-      </w:r>
-    </w:p>
-    <w:p>
-      <w:r>
-        <w:t>-Branching</w:t>
-      </w:r>
-    </w:p>
-    <w:p>
-      <w:r>
-        <w:t>-Merging</w:t>
-      </w:r>
-    </w:p>
-    <w:p>
+      <w:r>
+        <w:t xml:space="preserve">This commits snapshots of your code to your local repository; </w:t>
+      </w:r>
+    </w:p>
+    <w:p>
+      <w:pPr>
+        <w:pStyle w:val="ListParagraph"/>
+        <w:numPr>
+          <w:ilvl w:val="0"/>
+          <w:numId w:val="2"/>
+        </w:numPr>
+      </w:pPr>
+      <w:r>
+        <w:t xml:space="preserve">Continue to edit and [commit] your code, using [add] to add new </w:t>
+      </w:r>
+      <w:r>
+        <w:t>files</w:t>
+      </w:r>
+      <w:r>
+        <w:t xml:space="preserve"> as required</w:t>
+      </w:r>
+      <w:r>
+        <w:t xml:space="preserve">. Bear in mind none of these changes will go to </w:t>
+      </w:r>
+      <w:r>
+        <w:t>Ciaran’s</w:t>
+      </w:r>
+      <w:r>
+        <w:t xml:space="preserve"> repository yet.</w:t>
+      </w:r>
+    </w:p>
+    <w:p>
+      <w:pPr>
+        <w:pStyle w:val="ListParagraph"/>
+        <w:numPr>
+          <w:ilvl w:val="0"/>
+          <w:numId w:val="2"/>
+        </w:numPr>
+      </w:pPr>
       <w:r>
         <w:lastRenderedPageBreak/>
+        <w:t xml:space="preserve">Once you are happy with your new feature, </w:t>
+      </w:r>
+      <w:r>
+        <w:t xml:space="preserve">use the command </w:t>
+      </w:r>
+    </w:p>
+    <w:p>
+      <w:pPr>
+        <w:pStyle w:val="ListParagraph"/>
+      </w:pPr>
+      <w:r>
+        <w:t>$git push</w:t>
+      </w:r>
+      <w:r>
+        <w:t xml:space="preserve"> origin master</w:t>
+      </w:r>
+    </w:p>
+    <w:p>
+      <w:pPr>
+        <w:pStyle w:val="ListParagraph"/>
+      </w:pPr>
+    </w:p>
+    <w:p>
+      <w:pPr>
+        <w:pStyle w:val="ListParagraph"/>
+      </w:pPr>
+      <w:proofErr w:type="gramStart"/>
+      <w:r>
+        <w:t>t</w:t>
+      </w:r>
+      <w:r>
+        <w:t>o</w:t>
+      </w:r>
+      <w:proofErr w:type="gramEnd"/>
+      <w:r>
+        <w:t xml:space="preserve"> put your changes into </w:t>
+      </w:r>
+      <w:proofErr w:type="spellStart"/>
+      <w:r>
+        <w:t>Cieron’s</w:t>
+      </w:r>
+      <w:proofErr w:type="spellEnd"/>
+      <w:r>
+        <w:t xml:space="preserve"> repository. You might be prompted for your </w:t>
+      </w:r>
+      <w:proofErr w:type="spellStart"/>
+      <w:r>
+        <w:t>Github</w:t>
+      </w:r>
+      <w:proofErr w:type="spellEnd"/>
+      <w:r>
+        <w:t xml:space="preserve"> username and password here.</w:t>
+      </w:r>
+    </w:p>
+    <w:p>
+      <w:pPr>
+        <w:pStyle w:val="ListParagraph"/>
+      </w:pPr>
+    </w:p>
+    <w:p>
+      <w:pPr>
+        <w:pStyle w:val="ListParagraph"/>
+      </w:pPr>
+      <w:r>
+        <w:t>[CALLOUT] When you’re doing a large commit (such as adding a new feature to a repo), it’s good to write a longer commit message</w:t>
+      </w:r>
+      <w:r>
+        <w:t xml:space="preserve"> using a text editor – the default is Vim, but you can change this using the command git </w:t>
+      </w:r>
+      <w:proofErr w:type="spellStart"/>
+      <w:r>
+        <w:t>config</w:t>
+      </w:r>
+      <w:proofErr w:type="spellEnd"/>
+      <w:r>
+        <w:t xml:space="preserve"> –global </w:t>
+      </w:r>
+      <w:proofErr w:type="spellStart"/>
+      <w:r>
+        <w:t>core.editor</w:t>
+      </w:r>
+      <w:proofErr w:type="spellEnd"/>
+      <w:r>
+        <w:t xml:space="preserve"> [editor]. For a quick guide to writing useful commit messages, see </w:t>
+      </w:r>
+      <w:r>
+        <w:t>https://chris.beams.io/posts/git-commit/</w:t>
+      </w:r>
+    </w:p>
+    <w:p>
+      <w:pPr>
+        <w:pStyle w:val="ListParagraph"/>
+      </w:pPr>
+    </w:p>
+    <w:p>
+      <w:r>
+        <w:rPr>
+          <w:u w:val="single"/>
+        </w:rPr>
+        <w:t>Branching</w:t>
+      </w:r>
+    </w:p>
+    <w:p>
+      <w:r>
+        <w:t xml:space="preserve">It is a sad fact that when working on improving a piece of code, you will almost certainly break it or something else instead. </w:t>
+      </w:r>
+      <w:r>
+        <w:t>To avoid this and the associated recriminations, Git allow</w:t>
+      </w:r>
+      <w:r>
+        <w:t xml:space="preserve">s you to make local timelines </w:t>
+      </w:r>
+      <w:r>
+        <w:t>o</w:t>
+      </w:r>
+      <w:r>
+        <w:t>f the project that you can mess around with as yo</w:t>
+      </w:r>
+      <w:r>
+        <w:t>u please, without affecting anyone else’s work. These local timelines are called ‘branches’.</w:t>
+      </w:r>
+    </w:p>
+    <w:p>
+      <w:r>
+        <w:t xml:space="preserve">By convention, each Git repository starts with a branch called ‘master’. Once the initial code repository is written, this is the ‘working’ branch – anyone wanting to use </w:t>
+      </w:r>
+      <w:proofErr w:type="spellStart"/>
+      <w:r>
+        <w:t>Cieran’s</w:t>
+      </w:r>
+      <w:proofErr w:type="spellEnd"/>
+      <w:r>
+        <w:t xml:space="preserve"> tools will use the code stored in ‘master’. </w:t>
+      </w:r>
+    </w:p>
+    <w:p>
+      <w:r>
+        <w:t xml:space="preserve">It is good practice whenever you are writing a new feature to </w:t>
+      </w:r>
+      <w:r>
+        <w:t>create a branch to develop it in. This way, others can still use the original version of the program</w:t>
+      </w:r>
+      <w:r>
+        <w:t xml:space="preserve"> and also contribute to your improved version, and you can test your new features without having to worry about breaking the software for everyone.</w:t>
+      </w:r>
+    </w:p>
+    <w:p>
+      <w:r>
+        <w:t>To create a new branch, use the command</w:t>
+      </w:r>
+      <w:r>
+        <w:t>s</w:t>
+      </w:r>
+    </w:p>
+    <w:p>
+      <w:r>
+        <w:t xml:space="preserve">$git </w:t>
+      </w:r>
+      <w:r>
+        <w:t>branch</w:t>
+      </w:r>
+      <w:r>
+        <w:t xml:space="preserve"> [</w:t>
+      </w:r>
+      <w:proofErr w:type="spellStart"/>
+      <w:r>
+        <w:t>branchname</w:t>
+      </w:r>
+      <w:proofErr w:type="spellEnd"/>
+      <w:r>
+        <w:t>]</w:t>
+      </w:r>
+    </w:p>
+    <w:p>
+      <w:proofErr w:type="gramStart"/>
+      <w:r>
+        <w:t>to</w:t>
+      </w:r>
+      <w:proofErr w:type="gramEnd"/>
+      <w:r>
+        <w:t xml:space="preserve"> create the branch, and </w:t>
+      </w:r>
+    </w:p>
+    <w:p>
+      <w:r>
+        <w:t>$git checkout [</w:t>
+      </w:r>
+      <w:proofErr w:type="spellStart"/>
+      <w:r>
+        <w:t>branchname</w:t>
+      </w:r>
+      <w:proofErr w:type="spellEnd"/>
+      <w:r>
+        <w:t>]</w:t>
+      </w:r>
+    </w:p>
+    <w:p>
+      <w:proofErr w:type="gramStart"/>
+      <w:r>
+        <w:t>to</w:t>
+      </w:r>
+      <w:proofErr w:type="gramEnd"/>
+      <w:r>
+        <w:t xml:space="preserve"> start </w:t>
+      </w:r>
+      <w:r>
+        <w:t>make it your active branch.</w:t>
+      </w:r>
+      <w:r>
+        <w:t xml:space="preserve"> Now, just continue working, staging and committing as above </w:t>
+      </w:r>
+      <w:r>
+        <w:t>– any edits you make will go into [</w:t>
+      </w:r>
+      <w:proofErr w:type="spellStart"/>
+      <w:r>
+        <w:t>branchname</w:t>
+      </w:r>
+      <w:proofErr w:type="spellEnd"/>
+      <w:r>
+        <w:t xml:space="preserve">] </w:t>
+      </w:r>
+      <w:r>
+        <w:t xml:space="preserve">   You can check what branch you’re currently working on with $git status.</w:t>
+      </w:r>
+    </w:p>
+    <w:p>
+      <w:r>
+        <w:t xml:space="preserve">This branch is in your </w:t>
+      </w:r>
+      <w:r>
+        <w:rPr>
+          <w:b/>
+        </w:rPr>
+        <w:t>local repository.</w:t>
+      </w:r>
+      <w:r>
+        <w:t xml:space="preserve"> If you push (as above) while you’re working in a branch, Git will add that branch to the </w:t>
+      </w:r>
+      <w:r>
+        <w:rPr>
+          <w:b/>
+        </w:rPr>
+        <w:t>remote repository</w:t>
+      </w:r>
+      <w:r>
+        <w:t xml:space="preserve"> for others to access.</w:t>
+      </w:r>
+      <w:r>
+        <w:t xml:space="preserve"> [</w:t>
+      </w:r>
+      <w:proofErr w:type="gramStart"/>
+      <w:r>
+        <w:t>note</w:t>
+      </w:r>
+      <w:proofErr w:type="gramEnd"/>
+      <w:r>
+        <w:t xml:space="preserve"> on </w:t>
+      </w:r>
+    </w:p>
+    <w:p>
+      <w:pPr>
+        <w:rPr>
+          <w:u w:val="single"/>
+        </w:rPr>
+      </w:pPr>
+      <w:r>
+        <w:rPr>
+          <w:u w:val="single"/>
+        </w:rPr>
+        <w:t>Merging</w:t>
+      </w:r>
+    </w:p>
+    <w:p>
+      <w:r>
+        <w:t>Merging is when you</w:t>
+      </w:r>
+      <w:r>
+        <w:t xml:space="preserve"> take the changes made in one branch and apply them to another branch. There are two situations </w:t>
+      </w:r>
+      <w:r>
+        <w:t>where you need to do this day-to-day.</w:t>
+      </w:r>
+    </w:p>
+    <w:p>
+      <w:pPr>
+        <w:pStyle w:val="ListParagraph"/>
+        <w:numPr>
+          <w:ilvl w:val="0"/>
+          <w:numId w:val="3"/>
+        </w:numPr>
+        <w:rPr>
+          <w:u w:val="single"/>
+        </w:rPr>
+      </w:pPr>
+      <w:r>
+        <w:rPr>
+          <w:u w:val="single"/>
+        </w:rPr>
+        <w:t>When you have finished work on a branch</w:t>
+      </w:r>
+      <w:r>
+        <w:t>: You will want to merge your shiny new feature into the ‘master’ branch, so everyone can use it. To do this, first make sure you have committed your changes to your branch. Then, make the ‘master’ branch using</w:t>
+      </w:r>
+    </w:p>
+    <w:p>
+      <w:pPr>
+        <w:pStyle w:val="ListParagraph"/>
+      </w:pPr>
+      <w:r>
+        <w:t>$git checkout master</w:t>
+      </w:r>
+    </w:p>
+    <w:p>
+      <w:pPr>
+        <w:pStyle w:val="ListParagraph"/>
+      </w:pPr>
+      <w:r>
+        <w:t>Then, to do the merge</w:t>
+      </w:r>
+      <w:r>
+        <w:t>, use</w:t>
+      </w:r>
+    </w:p>
+    <w:p>
+      <w:pPr>
+        <w:pStyle w:val="ListParagraph"/>
+      </w:pPr>
+      <w:r>
+        <w:t>$git merge [</w:t>
+      </w:r>
+      <w:proofErr w:type="spellStart"/>
+      <w:r>
+        <w:t>branchname</w:t>
+      </w:r>
+      <w:proofErr w:type="spellEnd"/>
+      <w:r>
+        <w:t>]</w:t>
+      </w:r>
+    </w:p>
+    <w:p>
+      <w:pPr>
+        <w:ind w:left="709"/>
+      </w:pPr>
+      <w:r>
+        <w:lastRenderedPageBreak/>
+        <w:t xml:space="preserve">This will bring the changes you have made into the ‘master’ branch; you can then push that branch </w:t>
+      </w:r>
+      <w:r>
+        <w:t xml:space="preserve">to the remote repository </w:t>
+      </w:r>
+      <w:r>
+        <w:t>using [$git push origin master]</w:t>
+      </w:r>
+      <w:r>
+        <w:t>.</w:t>
+      </w:r>
+    </w:p>
+    <w:p/>
+    <w:p>
+      <w:pPr>
+        <w:pStyle w:val="ListParagraph"/>
+        <w:numPr>
+          <w:ilvl w:val="0"/>
+          <w:numId w:val="3"/>
+        </w:numPr>
+        <w:ind w:left="709"/>
+        <w:rPr>
+          <w:u w:val="single"/>
+        </w:rPr>
+      </w:pPr>
+      <w:r>
+        <w:rPr>
+          <w:u w:val="single"/>
+        </w:rPr>
+        <w:t>Someone else has made a c</w:t>
+      </w:r>
+      <w:r>
+        <w:rPr>
+          <w:u w:val="single"/>
+        </w:rPr>
+        <w:t>hange to ‘master’ while you are working on your branch</w:t>
+      </w:r>
+      <w:r>
+        <w:t>: you will want to make sure that this new change does not affect your work. Therefore, you will want to merge the changes made in ‘master’ with your own branch.</w:t>
+      </w:r>
+    </w:p>
+    <w:p>
+      <w:pPr>
+        <w:pStyle w:val="ListParagraph"/>
+        <w:ind w:left="709"/>
+      </w:pPr>
+      <w:r>
+        <w:t>To do this, first you will need to pull the changes from the remote repository to your local repository using</w:t>
+      </w:r>
+      <w:r>
+        <w:t xml:space="preserve"> </w:t>
+      </w:r>
+    </w:p>
+    <w:p>
+      <w:pPr>
+        <w:pStyle w:val="ListParagraph"/>
+        <w:ind w:left="709"/>
+      </w:pPr>
+      <w:r>
+        <w:t>$git fetch origin</w:t>
+      </w:r>
+    </w:p>
+    <w:p>
+      <w:pPr>
+        <w:pStyle w:val="ListParagraph"/>
+        <w:ind w:left="709"/>
+      </w:pPr>
+    </w:p>
+    <w:p>
+      <w:pPr>
+        <w:pStyle w:val="ListParagraph"/>
+        <w:ind w:left="709"/>
+      </w:pPr>
+      <w:r>
+        <w:t>To do this, make sure you are in [</w:t>
+      </w:r>
+      <w:proofErr w:type="spellStart"/>
+      <w:r>
+        <w:t>branchname</w:t>
+      </w:r>
+      <w:proofErr w:type="spellEnd"/>
+      <w:r>
+        <w:t>] using $git status, then use</w:t>
+      </w:r>
+    </w:p>
+    <w:p>
+      <w:pPr>
+        <w:pStyle w:val="ListParagraph"/>
+        <w:ind w:left="709"/>
+      </w:pPr>
+      <w:r>
+        <w:t>$git fetch origin</w:t>
+      </w:r>
+    </w:p>
+    <w:p>
+      <w:pPr>
+        <w:pStyle w:val="ListParagraph"/>
+        <w:ind w:left="709"/>
+      </w:pPr>
+      <w:r>
+        <w:t>To get the changes as before. This actually creates a new branch, ‘origin/master’ in your local repository that contains said changes.</w:t>
+      </w:r>
+    </w:p>
+    <w:p>
+      <w:pPr>
+        <w:pStyle w:val="ListParagraph"/>
+        <w:ind w:left="709"/>
+      </w:pPr>
+      <w:r>
+        <w:t>You can then use</w:t>
+      </w:r>
+    </w:p>
+    <w:p>
+      <w:pPr>
+        <w:pStyle w:val="ListParagraph"/>
+        <w:ind w:left="709"/>
+      </w:pPr>
+    </w:p>
+    <w:p>
+      <w:pPr>
+        <w:pStyle w:val="ListParagraph"/>
+        <w:ind w:left="709"/>
+      </w:pPr>
+      <w:r>
+        <w:t xml:space="preserve">$git merge </w:t>
+      </w:r>
+      <w:r>
+        <w:t>origin/</w:t>
+      </w:r>
+      <w:r>
+        <w:t>master</w:t>
+      </w:r>
+    </w:p>
+    <w:p>
+      <w:pPr>
+        <w:pStyle w:val="ListParagraph"/>
+        <w:ind w:left="709"/>
+      </w:pPr>
+    </w:p>
+    <w:p>
+      <w:pPr>
+        <w:pStyle w:val="ListParagraph"/>
+        <w:ind w:left="709"/>
+      </w:pPr>
+      <w:proofErr w:type="gramStart"/>
+      <w:r>
+        <w:t>to</w:t>
+      </w:r>
+      <w:proofErr w:type="gramEnd"/>
+      <w:r>
+        <w:t xml:space="preserve"> </w:t>
+      </w:r>
+      <w:r>
+        <w:t>bring the c</w:t>
+      </w:r>
+      <w:r>
+        <w:t>hanges</w:t>
+      </w:r>
+      <w:r>
+        <w:t xml:space="preserve"> into [</w:t>
+      </w:r>
+      <w:proofErr w:type="spellStart"/>
+      <w:r>
+        <w:t>branchname</w:t>
+      </w:r>
+      <w:proofErr w:type="spellEnd"/>
+      <w:r>
+        <w:t>]</w:t>
+      </w:r>
+    </w:p>
+    <w:p>
+      <w:bookmarkStart w:id="0" w:name="_GoBack"/>
+      <w:bookmarkEnd w:id="0"/>
+    </w:p>
+    <w:p/>
+    <w:p>
+      <w:pPr>
+        <w:pStyle w:val="ListParagraph"/>
+      </w:pPr>
+    </w:p>
+    <w:p/>
+    <w:p>
+      <w:r>
         <w:t>-Rolling back</w:t>
       </w:r>
     </w:p>
@@ -644,9 +1196,122 @@
 <file path=word/numbering.xml><?xml version="1.0" encoding="utf-8"?>
 <w:numbering xmlns:wpc="http://schemas.microsoft.com/office/word/2010/wordprocessingCanvas" xmlns:mc="http://schemas.openxmlformats.org/markup-compatibility/2006" xmlns:o="urn:schemas-microsoft-com:office:office" xmlns:r="http://schemas.openxmlformats.org/officeDocument/2006/relationships" xmlns:m="http://schemas.openxmlformats.org/officeDocument/2006/math" xmlns:v="urn:schemas-microsoft-com:vml" xmlns:wp14="http://schemas.microsoft.com/office/word/2010/wordprocessingDrawing" xmlns:wp="http://schemas.openxmlformats.org/drawingml/2006/wordprocessingDrawing" xmlns:w10="urn:schemas-microsoft-com:office:word" xmlns:w="http://schemas.openxmlformats.org/wordprocessingml/2006/main" xmlns:w14="http://schemas.microsoft.com/office/word/2010/wordml" xmlns:w15="http://schemas.microsoft.com/office/word/2012/wordml" xmlns:wpg="http://schemas.microsoft.com/office/word/2010/wordprocessingGroup" xmlns:wpi="http://schemas.microsoft.com/office/word/2010/wordprocessingInk" xmlns:wne="http://schemas.microsoft.com/office/word/2006/wordml" xmlns:wps="http://schemas.microsoft.com/office/word/2010/wordprocessingShape" mc:Ignorable="w14 w15 wp14">
   <w:abstractNum w:abstractNumId="0" w15:restartNumberingAfterBreak="0">
+    <w:nsid w:val="2160275A"/>
+    <w:multiLevelType w:val="hybridMultilevel"/>
+    <w:tmpl w:val="D152E308"/>
+    <w:lvl w:ilvl="0" w:tplc="08090001">
+      <w:start w:val="1"/>
+      <w:numFmt w:val="bullet"/>
+      <w:lvlText w:val=""/>
+      <w:lvlJc w:val="left"/>
+      <w:pPr>
+        <w:ind w:left="720" w:hanging="360"/>
+      </w:pPr>
+      <w:rPr>
+        <w:rFonts w:ascii="Symbol" w:hAnsi="Symbol" w:hint="default"/>
+      </w:rPr>
+    </w:lvl>
+    <w:lvl w:ilvl="1" w:tplc="08090003" w:tentative="1">
+      <w:start w:val="1"/>
+      <w:numFmt w:val="bullet"/>
+      <w:lvlText w:val="o"/>
+      <w:lvlJc w:val="left"/>
+      <w:pPr>
+        <w:ind w:left="1440" w:hanging="360"/>
+      </w:pPr>
+      <w:rPr>
+        <w:rFonts w:ascii="Courier New" w:hAnsi="Courier New" w:cs="Courier New" w:hint="default"/>
+      </w:rPr>
+    </w:lvl>
+    <w:lvl w:ilvl="2" w:tplc="08090005" w:tentative="1">
+      <w:start w:val="1"/>
+      <w:numFmt w:val="bullet"/>
+      <w:lvlText w:val=""/>
+      <w:lvlJc w:val="left"/>
+      <w:pPr>
+        <w:ind w:left="2160" w:hanging="360"/>
+      </w:pPr>
+      <w:rPr>
+        <w:rFonts w:ascii="Wingdings" w:hAnsi="Wingdings" w:hint="default"/>
+      </w:rPr>
+    </w:lvl>
+    <w:lvl w:ilvl="3" w:tplc="08090001" w:tentative="1">
+      <w:start w:val="1"/>
+      <w:numFmt w:val="bullet"/>
+      <w:lvlText w:val=""/>
+      <w:lvlJc w:val="left"/>
+      <w:pPr>
+        <w:ind w:left="2880" w:hanging="360"/>
+      </w:pPr>
+      <w:rPr>
+        <w:rFonts w:ascii="Symbol" w:hAnsi="Symbol" w:hint="default"/>
+      </w:rPr>
+    </w:lvl>
+    <w:lvl w:ilvl="4" w:tplc="08090003" w:tentative="1">
+      <w:start w:val="1"/>
+      <w:numFmt w:val="bullet"/>
+      <w:lvlText w:val="o"/>
+      <w:lvlJc w:val="left"/>
+      <w:pPr>
+        <w:ind w:left="3600" w:hanging="360"/>
+      </w:pPr>
+      <w:rPr>
+        <w:rFonts w:ascii="Courier New" w:hAnsi="Courier New" w:cs="Courier New" w:hint="default"/>
+      </w:rPr>
+    </w:lvl>
+    <w:lvl w:ilvl="5" w:tplc="08090005" w:tentative="1">
+      <w:start w:val="1"/>
+      <w:numFmt w:val="bullet"/>
+      <w:lvlText w:val=""/>
+      <w:lvlJc w:val="left"/>
+      <w:pPr>
+        <w:ind w:left="4320" w:hanging="360"/>
+      </w:pPr>
+      <w:rPr>
+        <w:rFonts w:ascii="Wingdings" w:hAnsi="Wingdings" w:hint="default"/>
+      </w:rPr>
+    </w:lvl>
+    <w:lvl w:ilvl="6" w:tplc="08090001" w:tentative="1">
+      <w:start w:val="1"/>
+      <w:numFmt w:val="bullet"/>
+      <w:lvlText w:val=""/>
+      <w:lvlJc w:val="left"/>
+      <w:pPr>
+        <w:ind w:left="5040" w:hanging="360"/>
+      </w:pPr>
+      <w:rPr>
+        <w:rFonts w:ascii="Symbol" w:hAnsi="Symbol" w:hint="default"/>
+      </w:rPr>
+    </w:lvl>
+    <w:lvl w:ilvl="7" w:tplc="08090003" w:tentative="1">
+      <w:start w:val="1"/>
+      <w:numFmt w:val="bullet"/>
+      <w:lvlText w:val="o"/>
+      <w:lvlJc w:val="left"/>
+      <w:pPr>
+        <w:ind w:left="5760" w:hanging="360"/>
+      </w:pPr>
+      <w:rPr>
+        <w:rFonts w:ascii="Courier New" w:hAnsi="Courier New" w:cs="Courier New" w:hint="default"/>
+      </w:rPr>
+    </w:lvl>
+    <w:lvl w:ilvl="8" w:tplc="08090005" w:tentative="1">
+      <w:start w:val="1"/>
+      <w:numFmt w:val="bullet"/>
+      <w:lvlText w:val=""/>
+      <w:lvlJc w:val="left"/>
+      <w:pPr>
+        <w:ind w:left="6480" w:hanging="360"/>
+      </w:pPr>
+      <w:rPr>
+        <w:rFonts w:ascii="Wingdings" w:hAnsi="Wingdings" w:hint="default"/>
+      </w:rPr>
+    </w:lvl>
+  </w:abstractNum>
+  <w:abstractNum w:abstractNumId="1" w15:restartNumberingAfterBreak="0">
     <w:nsid w:val="3CC8183A"/>
     <w:multiLevelType w:val="hybridMultilevel"/>
-    <w:tmpl w:val="6CEAA90C"/>
+    <w:tmpl w:val="2E70E2BE"/>
     <w:lvl w:ilvl="0" w:tplc="0809000F">
       <w:start w:val="1"/>
       <w:numFmt w:val="decimal"/>
@@ -729,7 +1394,7 @@
       </w:pPr>
     </w:lvl>
   </w:abstractNum>
-  <w:abstractNum w:abstractNumId="1" w15:restartNumberingAfterBreak="0">
+  <w:abstractNum w:abstractNumId="2" w15:restartNumberingAfterBreak="0">
     <w:nsid w:val="58E625D2"/>
     <w:multiLevelType w:val="hybridMultilevel"/>
     <w:tmpl w:val="24C020E2"/>
@@ -843,9 +1508,12 @@
     </w:lvl>
   </w:abstractNum>
   <w:num w:numId="1">
+    <w:abstractNumId w:val="2"/>
+  </w:num>
+  <w:num w:numId="2">
     <w:abstractNumId w:val="1"/>
   </w:num>
-  <w:num w:numId="2">
+  <w:num w:numId="3">
     <w:abstractNumId w:val="0"/>
   </w:num>
 </w:numbering>

</xml_diff>

<commit_message>
Add the sections on conflict and rolling back
</commit_message>
<xml_diff>
--- a/Using Git.docx
+++ b/Using Git.docx
@@ -246,6 +246,9 @@
       <w:r>
         <w:t xml:space="preserve">If you make a huge, unfixable mistake, you can roll the entire project back to a point where </w:t>
       </w:r>
+      <w:r>
+        <w:t>everything was working</w:t>
+      </w:r>
     </w:p>
     <w:p>
       <w:pPr>
@@ -282,7 +285,6 @@
         <w:rPr>
           <w:u w:val="single"/>
         </w:rPr>
-        <w:lastRenderedPageBreak/>
         <w:t>Keeping the code up-to-date</w:t>
       </w:r>
     </w:p>
@@ -590,8 +592,19 @@
         <w:pStyle w:val="ListParagraph"/>
       </w:pPr>
       <w:r>
-        <w:t>[CALLOUT: What to do if you get trapped in Vim here]</w:t>
-      </w:r>
+        <w:t xml:space="preserve">[CALLOUT: </w:t>
+      </w:r>
+      <w:r>
+        <w:t xml:space="preserve">If you </w:t>
+      </w:r>
+      <w:proofErr w:type="gramStart"/>
+      <w:r>
+        <w:t xml:space="preserve">run </w:t>
+      </w:r>
+      <w:r>
+        <w:t>]</w:t>
+      </w:r>
+      <w:proofErr w:type="gramEnd"/>
     </w:p>
     <w:p>
       <w:pPr>
@@ -615,6 +628,7 @@
         </w:numPr>
       </w:pPr>
       <w:r>
+        <w:lastRenderedPageBreak/>
         <w:t xml:space="preserve">Continue to edit and [commit] your code, using [add] to add new </w:t>
       </w:r>
       <w:r>
@@ -624,13 +638,7 @@
         <w:t xml:space="preserve"> as required</w:t>
       </w:r>
       <w:r>
-        <w:t xml:space="preserve">. Bear in mind none of these changes will go to </w:t>
-      </w:r>
-      <w:r>
-        <w:t>Ciaran’s</w:t>
-      </w:r>
-      <w:r>
-        <w:t xml:space="preserve"> repository yet.</w:t>
+        <w:t>. Bear in mind none of these changes will go to Ciaran’s repository yet.</w:t>
       </w:r>
     </w:p>
     <w:p>
@@ -642,7 +650,6 @@
         </w:numPr>
       </w:pPr>
       <w:r>
-        <w:lastRenderedPageBreak/>
         <w:t xml:space="preserve">Once you are happy with your new feature, </w:t>
       </w:r>
       <w:r>
@@ -945,7 +952,13 @@
         <w:t>When you have finished work on a branch</w:t>
       </w:r>
       <w:r>
-        <w:t>: You will want to merge your shiny new feature into the ‘master’ branch, so everyone can use it. To do this, first make sure you have committed your changes to your branch. Then, make the ‘master’ branch using</w:t>
+        <w:t xml:space="preserve">: You will want to merge your shiny new feature into the ‘master’ branch, so everyone can use it. To do this, first make sure you have committed your changes to your branch. Then, </w:t>
+      </w:r>
+      <w:r>
+        <w:t>move to</w:t>
+      </w:r>
+      <w:r>
+        <w:t xml:space="preserve"> the ‘master’ branch using</w:t>
       </w:r>
     </w:p>
     <w:p>
@@ -961,6 +974,7 @@
         <w:pStyle w:val="ListParagraph"/>
       </w:pPr>
       <w:r>
+        <w:lastRenderedPageBreak/>
         <w:t>Then, to do the merge</w:t>
       </w:r>
       <w:r>
@@ -988,7 +1002,6 @@
         <w:ind w:left="709"/>
       </w:pPr>
       <w:r>
-        <w:lastRenderedPageBreak/>
         <w:t xml:space="preserve">This will bring the changes you have made into the ‘master’ branch; you can then push that branch </w:t>
       </w:r>
       <w:r>
@@ -1160,21 +1173,431 @@
       </w:r>
     </w:p>
     <w:p>
+      <w:pPr>
+        <w:rPr>
+          <w:u w:val="single"/>
+        </w:rPr>
+      </w:pPr>
+      <w:r>
+        <w:rPr>
+          <w:u w:val="single"/>
+        </w:rPr>
+        <w:t>Conflicts</w:t>
+      </w:r>
+    </w:p>
+    <w:p>
+      <w:r>
+        <w:tab/>
+        <w:t xml:space="preserve">It might happen that your new feature overwrites an addition that </w:t>
+      </w:r>
+      <w:proofErr w:type="spellStart"/>
+      <w:r>
+        <w:t>Cieran</w:t>
+      </w:r>
+      <w:proofErr w:type="spellEnd"/>
+      <w:r>
+        <w:t xml:space="preserve"> made to his own branch; say, you both changed the same line of code in a file. This is a </w:t>
+      </w:r>
+      <w:r>
+        <w:rPr>
+          <w:b/>
+        </w:rPr>
+        <w:t>merge conflict</w:t>
+      </w:r>
+      <w:r>
+        <w:t xml:space="preserve">, and it will cause the merge to fail. Git can’t solve this on its own; you will have </w:t>
+      </w:r>
+      <w:r>
+        <w:t xml:space="preserve">to talk it over and </w:t>
+      </w:r>
+    </w:p>
+    <w:p>
+      <w:pPr>
+        <w:pStyle w:val="ListParagraph"/>
+        <w:ind w:left="709"/>
+      </w:pPr>
+    </w:p>
+    <w:p>
+      <w:r>
+        <w:rPr>
+          <w:u w:val="single"/>
+        </w:rPr>
+        <w:t>Rolling back</w:t>
+      </w:r>
+    </w:p>
+    <w:p>
+      <w:pPr>
+        <w:pStyle w:val="ListParagraph"/>
+      </w:pPr>
+      <w:r>
+        <w:t xml:space="preserve">The final basic trick that Git provides is </w:t>
+      </w:r>
+      <w:r>
+        <w:t xml:space="preserve">rolling back. Think of this a time-machine for your project; you can jump back to any point </w:t>
+      </w:r>
+      <w:r>
+        <w:t>in the project’s history that was [$commit</w:t>
+      </w:r>
+      <w:proofErr w:type="gramStart"/>
+      <w:r>
+        <w:t>]ed</w:t>
+      </w:r>
+      <w:proofErr w:type="gramEnd"/>
+      <w:r>
+        <w:t>.</w:t>
+      </w:r>
+      <w:r>
+        <w:t xml:space="preserve"> As a rule, any piece of work that was committed is recoverab</w:t>
+      </w:r>
+      <w:r>
+        <w:t xml:space="preserve">le </w:t>
+      </w:r>
+      <w:r>
+        <w:rPr>
+          <w:i/>
+        </w:rPr>
+        <w:t>somehow</w:t>
+      </w:r>
+      <w:r>
+        <w:t xml:space="preserve">; it is quite difficult to permanently lose work with Git. If it happens to you, </w:t>
+      </w:r>
+    </w:p>
+    <w:p>
+      <w:pPr>
+        <w:pStyle w:val="ListParagraph"/>
+      </w:pPr>
+    </w:p>
+    <w:p>
+      <w:pPr>
+        <w:pStyle w:val="ListParagraph"/>
+      </w:pPr>
+      <w:r>
+        <w:t xml:space="preserve">You might have noticed so far that each commit has a long string of meaningless numbers and letters associated with it; this is that commits </w:t>
+      </w:r>
+      <w:r>
+        <w:rPr>
+          <w:b/>
+        </w:rPr>
+        <w:t>hash</w:t>
+      </w:r>
+      <w:r>
+        <w:t xml:space="preserve">. Any time you need to refer to a given commit, </w:t>
+      </w:r>
+      <w:r>
+        <w:t xml:space="preserve">Git will recognise it using </w:t>
+      </w:r>
+      <w:r>
+        <w:rPr>
+          <w:b/>
+        </w:rPr>
+        <w:t>at least the first four characters</w:t>
+      </w:r>
+      <w:r>
+        <w:t>.</w:t>
+      </w:r>
+    </w:p>
+    <w:p>
+      <w:pPr>
+        <w:pStyle w:val="ListParagraph"/>
+      </w:pPr>
+    </w:p>
+    <w:p>
+      <w:pPr>
+        <w:pStyle w:val="ListParagraph"/>
+      </w:pPr>
+      <w:r>
+        <w:rPr>
+          <w:u w:val="single"/>
+        </w:rPr>
+        <w:t>Rolling individual files back to the last checkout</w:t>
+      </w:r>
+    </w:p>
+    <w:p>
+      <w:pPr>
+        <w:pStyle w:val="ListParagraph"/>
+      </w:pPr>
+      <w:r>
+        <w:t>If you’ve made some changes to a file since your last commit and want to restore it to its original state</w:t>
+      </w:r>
+    </w:p>
+    <w:p>
+      <w:pPr>
+        <w:pStyle w:val="ListParagraph"/>
+      </w:pPr>
+    </w:p>
+    <w:p>
+      <w:pPr>
+        <w:pStyle w:val="ListParagraph"/>
+      </w:pPr>
+      <w:r>
+        <w:t xml:space="preserve">$git checkout </w:t>
+      </w:r>
+      <w:r>
+        <w:t>-- [filename]</w:t>
+      </w:r>
+    </w:p>
+    <w:p>
+      <w:pPr>
+        <w:pStyle w:val="ListParagraph"/>
+      </w:pPr>
+    </w:p>
+    <w:p>
+      <w:pPr>
+        <w:pStyle w:val="ListParagraph"/>
+      </w:pPr>
+      <w:proofErr w:type="gramStart"/>
+      <w:r>
+        <w:lastRenderedPageBreak/>
+        <w:t>will</w:t>
+      </w:r>
+      <w:proofErr w:type="gramEnd"/>
+      <w:r>
+        <w:t xml:space="preserve"> overwrite the current version of [filename] with the last version you committed.</w:t>
+      </w:r>
+      <w:r>
+        <w:t xml:space="preserve"> Be careful – </w:t>
+      </w:r>
+      <w:r>
+        <w:rPr>
+          <w:u w:val="single"/>
+        </w:rPr>
+        <w:t>this will lose your changes for good</w:t>
+      </w:r>
+      <w:r>
+        <w:t>.</w:t>
+      </w:r>
+    </w:p>
+    <w:p>
+      <w:pPr>
+        <w:pStyle w:val="ListParagraph"/>
+      </w:pPr>
+    </w:p>
+    <w:p>
+      <w:pPr>
+        <w:pStyle w:val="ListParagraph"/>
+        <w:rPr>
+          <w:u w:val="single"/>
+        </w:rPr>
+      </w:pPr>
+      <w:r>
+        <w:rPr>
+          <w:u w:val="single"/>
+        </w:rPr>
+        <w:t>Looking backwards in time</w:t>
+      </w:r>
+    </w:p>
+    <w:p>
+      <w:pPr>
+        <w:pStyle w:val="ListParagraph"/>
+        <w:rPr>
+          <w:u w:val="single"/>
+        </w:rPr>
+      </w:pPr>
+    </w:p>
+    <w:p>
+      <w:pPr>
+        <w:pStyle w:val="ListParagraph"/>
+      </w:pPr>
+      <w:r>
+        <w:t>If you wish to see</w:t>
+      </w:r>
+      <w:r>
+        <w:t xml:space="preserve"> what the project looked like at a given commit point</w:t>
+      </w:r>
+      <w:r>
+        <w:t xml:space="preserve">, </w:t>
+      </w:r>
+    </w:p>
+    <w:p>
+      <w:pPr>
+        <w:pStyle w:val="ListParagraph"/>
+      </w:pPr>
+      <w:r>
+        <w:t>$git checkout [hash of commit]</w:t>
+      </w:r>
+    </w:p>
+    <w:p>
+      <w:pPr>
+        <w:pStyle w:val="ListParagraph"/>
+      </w:pPr>
+      <w:proofErr w:type="gramStart"/>
+      <w:r>
+        <w:t>will</w:t>
+      </w:r>
+      <w:proofErr w:type="gramEnd"/>
+      <w:r>
+        <w:t xml:space="preserve"> move your project back to the state the proj</w:t>
+      </w:r>
+      <w:r>
+        <w:t>ect w</w:t>
+      </w:r>
+      <w:r>
+        <w:t>as in at that point.</w:t>
+      </w:r>
+    </w:p>
+    <w:p>
+      <w:pPr>
+        <w:pStyle w:val="ListParagraph"/>
+      </w:pPr>
+      <w:r>
+        <w:t xml:space="preserve">If you want to make changes from this point, you will need to </w:t>
+      </w:r>
+      <w:r>
+        <w:t>start a new branch. Instead of the above, use the command</w:t>
+      </w:r>
+    </w:p>
+    <w:p>
+      <w:pPr>
+        <w:pStyle w:val="ListParagraph"/>
+      </w:pPr>
+      <w:r>
+        <w:t xml:space="preserve">$ </w:t>
+      </w:r>
+      <w:proofErr w:type="gramStart"/>
+      <w:r>
+        <w:t>git</w:t>
+      </w:r>
+      <w:proofErr w:type="gramEnd"/>
+      <w:r>
+        <w:t xml:space="preserve"> checkout -b [new branch name] [hash of commit]</w:t>
+      </w:r>
+    </w:p>
+    <w:p>
+      <w:pPr>
+        <w:pStyle w:val="ListParagraph"/>
+      </w:pPr>
+      <w:r>
+        <w:t>This will start a new branch from that point</w:t>
+      </w:r>
+      <w:r>
+        <w:t>, that you can checkout and merge as required.</w:t>
+      </w:r>
+    </w:p>
+    <w:p>
+      <w:pPr>
+        <w:pStyle w:val="ListParagraph"/>
+      </w:pPr>
+    </w:p>
+    <w:p>
+      <w:pPr>
+        <w:pStyle w:val="ListParagraph"/>
+      </w:pPr>
+      <w:r>
+        <w:t>You can combine the two above commands to pull;</w:t>
+      </w:r>
+    </w:p>
+    <w:p>
+      <w:pPr>
+        <w:pStyle w:val="ListParagraph"/>
+      </w:pPr>
+      <w:r>
+        <w:t xml:space="preserve">$git checkout </w:t>
+      </w:r>
+    </w:p>
+    <w:p>
+      <w:pPr>
+        <w:pStyle w:val="ListParagraph"/>
+      </w:pPr>
+    </w:p>
+    <w:p>
+      <w:pPr>
+        <w:pStyle w:val="ListParagraph"/>
+      </w:pPr>
+      <w:r>
+        <w:rPr>
+          <w:u w:val="single"/>
+        </w:rPr>
+        <w:t>Undoing large changes</w:t>
+      </w:r>
+    </w:p>
+    <w:p>
+      <w:pPr>
+        <w:pStyle w:val="ListParagraph"/>
+      </w:pPr>
+    </w:p>
+    <w:p>
+      <w:pPr>
+        <w:pStyle w:val="ListParagraph"/>
+      </w:pPr>
+      <w:r>
+        <w:t xml:space="preserve">If you wish to undo </w:t>
+      </w:r>
+      <w:r>
+        <w:t>a specific commit;</w:t>
+      </w:r>
+      <w:r>
+        <w:t xml:space="preserve"> </w:t>
+      </w:r>
+    </w:p>
+    <w:p>
+      <w:pPr>
+        <w:pStyle w:val="ListParagraph"/>
+      </w:pPr>
+      <w:r>
+        <w:t>$git revert [hash of</w:t>
+      </w:r>
+      <w:r>
+        <w:t xml:space="preserve"> old</w:t>
+      </w:r>
+      <w:r>
+        <w:t xml:space="preserve"> commit]</w:t>
+      </w:r>
+    </w:p>
+    <w:p>
+      <w:pPr>
+        <w:pStyle w:val="ListParagraph"/>
+      </w:pPr>
+      <w:r>
+        <w:t>This will create a new commit</w:t>
+      </w:r>
+      <w:r>
+        <w:t xml:space="preserve"> that removes the effects of the old commit – this has the same effect as you going over each of the changes from the old commit one-by-one and putting them back the wa</w:t>
+      </w:r>
+      <w:r>
+        <w:t>y they were, but with far less effort.</w:t>
+      </w:r>
+    </w:p>
+    <w:p>
+      <w:pPr>
+        <w:pStyle w:val="ListParagraph"/>
+      </w:pPr>
+      <w:r>
+        <w:t xml:space="preserve">NOTE: This does not work back through the history; it only undoes the changes made by </w:t>
+      </w:r>
+      <w:r>
+        <w:rPr>
+          <w:b/>
+        </w:rPr>
+        <w:t>that specific commit</w:t>
+      </w:r>
+      <w:r>
+        <w:t xml:space="preserve">. If you want to know more, Git has a more sophisticated way of </w:t>
+      </w:r>
+      <w:r>
+        <w:t xml:space="preserve">defining ranges of commits: see </w:t>
+      </w:r>
+      <w:hyperlink r:id="rId5" w:history="1">
+        <w:r>
+          <w:rPr>
+            <w:rStyle w:val="Hyperlink"/>
+          </w:rPr>
+          <w:t>https://git-scm.com/book/en/v2/Git-Tools-Revision-Selection</w:t>
+        </w:r>
+      </w:hyperlink>
+      <w:r>
+        <w:t>.</w:t>
+      </w:r>
+    </w:p>
+    <w:p>
+      <w:pPr>
+        <w:pStyle w:val="ListParagraph"/>
+      </w:pPr>
+    </w:p>
+    <w:p>
       <w:bookmarkStart w:id="0" w:name="_GoBack"/>
       <w:bookmarkEnd w:id="0"/>
     </w:p>
     <w:p/>
-    <w:p>
-      <w:pPr>
-        <w:pStyle w:val="ListParagraph"/>
-      </w:pPr>
-    </w:p>
-    <w:p/>
-    <w:p>
-      <w:r>
-        <w:t>-Rolling back</w:t>
-      </w:r>
-    </w:p>
     <w:p>
       <w:r>
         <w:t>-Quick reference</w:t>
@@ -1198,7 +1621,7 @@
   <w:abstractNum w:abstractNumId="0" w15:restartNumberingAfterBreak="0">
     <w:nsid w:val="2160275A"/>
     <w:multiLevelType w:val="hybridMultilevel"/>
-    <w:tmpl w:val="D152E308"/>
+    <w:tmpl w:val="1CE4A0DE"/>
     <w:lvl w:ilvl="0" w:tplc="08090001">
       <w:start w:val="1"/>
       <w:numFmt w:val="bullet"/>
@@ -2019,6 +2442,17 @@
       <w:contextualSpacing/>
     </w:pPr>
   </w:style>
+  <w:style w:type="character" w:styleId="Hyperlink">
+    <w:name w:val="Hyperlink"/>
+    <w:basedOn w:val="DefaultParagraphFont"/>
+    <w:uiPriority w:val="99"/>
+    <w:unhideWhenUsed/>
+    <w:rsid w:val="00FE36E1"/>
+    <w:rPr>
+      <w:color w:val="0563C1" w:themeColor="hyperlink"/>
+      <w:u w:val="single"/>
+    </w:rPr>
+  </w:style>
 </w:styles>
 </file>
 

</xml_diff>

<commit_message>
Add final sections and start of qr table
</commit_message>
<xml_diff>
--- a/Using Git.docx
+++ b/Using Git.docx
@@ -336,32 +336,9 @@
       </w:r>
     </w:p>
     <w:p>
-      <w:pPr>
-        <w:rPr>
-          <w:u w:val="single"/>
-        </w:rPr>
-      </w:pPr>
-      <w:r>
-        <w:rPr>
-          <w:u w:val="single"/>
-        </w:rPr>
-        <w:t xml:space="preserve">What is happening </w:t>
-      </w:r>
-      <w:proofErr w:type="gramStart"/>
-      <w:r>
-        <w:rPr>
-          <w:u w:val="single"/>
-        </w:rPr>
-        <w:t>here</w:t>
-      </w:r>
-      <w:proofErr w:type="gramEnd"/>
-    </w:p>
-    <w:p>
-      <w:r>
-        <w:t>TODO more here</w:t>
-      </w:r>
-    </w:p>
-    <w:p>
+      <w:r>
+        <w:t xml:space="preserve"> </w:t>
+      </w:r>
       <w:r>
         <w:t xml:space="preserve">[CALLOUT: </w:t>
       </w:r>
@@ -628,7 +605,6 @@
         </w:numPr>
       </w:pPr>
       <w:r>
-        <w:lastRenderedPageBreak/>
         <w:t xml:space="preserve">Continue to edit and [commit] your code, using [add] to add new </w:t>
       </w:r>
       <w:r>
@@ -909,6 +885,17 @@
       <w:r>
         <w:t xml:space="preserve"> on </w:t>
       </w:r>
+      <w:r>
+        <w:t xml:space="preserve">local </w:t>
+      </w:r>
+      <w:proofErr w:type="spellStart"/>
+      <w:r>
+        <w:t>anr</w:t>
+      </w:r>
+      <w:proofErr w:type="spellEnd"/>
+      <w:r>
+        <w:t xml:space="preserve"> remote branches?]</w:t>
+      </w:r>
     </w:p>
     <w:p>
       <w:pPr>
@@ -974,34 +961,34 @@
         <w:pStyle w:val="ListParagraph"/>
       </w:pPr>
       <w:r>
+        <w:t>Then, to do the merge</w:t>
+      </w:r>
+      <w:r>
+        <w:t>, use</w:t>
+      </w:r>
+    </w:p>
+    <w:p>
+      <w:pPr>
+        <w:pStyle w:val="ListParagraph"/>
+      </w:pPr>
+      <w:r>
+        <w:t>$git merge [</w:t>
+      </w:r>
+      <w:proofErr w:type="spellStart"/>
+      <w:r>
+        <w:t>branchname</w:t>
+      </w:r>
+      <w:proofErr w:type="spellEnd"/>
+      <w:r>
+        <w:t>]</w:t>
+      </w:r>
+    </w:p>
+    <w:p>
+      <w:pPr>
+        <w:ind w:left="709"/>
+      </w:pPr>
+      <w:r>
         <w:lastRenderedPageBreak/>
-        <w:t>Then, to do the merge</w:t>
-      </w:r>
-      <w:r>
-        <w:t>, use</w:t>
-      </w:r>
-    </w:p>
-    <w:p>
-      <w:pPr>
-        <w:pStyle w:val="ListParagraph"/>
-      </w:pPr>
-      <w:r>
-        <w:t>$git merge [</w:t>
-      </w:r>
-      <w:proofErr w:type="spellStart"/>
-      <w:r>
-        <w:t>branchname</w:t>
-      </w:r>
-      <w:proofErr w:type="spellEnd"/>
-      <w:r>
-        <w:t>]</w:t>
-      </w:r>
-    </w:p>
-    <w:p>
-      <w:pPr>
-        <w:ind w:left="709"/>
-      </w:pPr>
-      <w:r>
         <w:t xml:space="preserve">This will bring the changes you have made into the ‘master’ branch; you can then push that branch </w:t>
       </w:r>
       <w:r>
@@ -1049,19 +1036,10 @@
         <w:ind w:left="709"/>
       </w:pPr>
       <w:r>
-        <w:t>To do this, first you will need to pull the changes from the remote repository to your local repository using</w:t>
-      </w:r>
-      <w:r>
-        <w:t xml:space="preserve"> </w:t>
-      </w:r>
-    </w:p>
-    <w:p>
-      <w:pPr>
-        <w:pStyle w:val="ListParagraph"/>
-        <w:ind w:left="709"/>
-      </w:pPr>
-      <w:r>
-        <w:t>$git fetch origin</w:t>
+        <w:t>To do this, first you will need to pull the changes from the remote repo</w:t>
+      </w:r>
+      <w:r>
+        <w:t>sitory to your local repository.</w:t>
       </w:r>
     </w:p>
     <w:p>
@@ -1210,6 +1188,19 @@
       <w:r>
         <w:t xml:space="preserve">to talk it over and </w:t>
       </w:r>
+      <w:r>
+        <w:t xml:space="preserve">decide which revision to keep, how to reconcile the conflict, </w:t>
+      </w:r>
+      <w:proofErr w:type="spellStart"/>
+      <w:proofErr w:type="gramStart"/>
+      <w:r>
+        <w:t>ect</w:t>
+      </w:r>
+      <w:proofErr w:type="spellEnd"/>
+      <w:proofErr w:type="gramEnd"/>
+      <w:r>
+        <w:t>. Them make the edits and commit as normal.</w:t>
+      </w:r>
     </w:p>
     <w:p>
       <w:pPr>
@@ -1347,7 +1338,6 @@
       </w:pPr>
       <w:proofErr w:type="gramStart"/>
       <w:r>
-        <w:lastRenderedPageBreak/>
         <w:t>will</w:t>
       </w:r>
       <w:proofErr w:type="gramEnd"/>
@@ -1434,6 +1424,27 @@
       <w:r>
         <w:t>as in at that point.</w:t>
       </w:r>
+    </w:p>
+    <w:p>
+      <w:pPr>
+        <w:pStyle w:val="ListParagraph"/>
+      </w:pPr>
+      <w:r>
+        <w:t xml:space="preserve">You can return to the present with </w:t>
+      </w:r>
+    </w:p>
+    <w:p>
+      <w:pPr>
+        <w:pStyle w:val="ListParagraph"/>
+      </w:pPr>
+      <w:r>
+        <w:t>$git checkout [branch you were working on]</w:t>
+      </w:r>
+    </w:p>
+    <w:p>
+      <w:pPr>
+        <w:pStyle w:val="ListParagraph"/>
+      </w:pPr>
     </w:p>
     <w:p>
       <w:pPr>
@@ -1589,23 +1600,479 @@
       </w:r>
     </w:p>
     <w:p>
-      <w:pPr>
-        <w:pStyle w:val="ListParagraph"/>
-      </w:pPr>
-    </w:p>
-    <w:p>
-      <w:bookmarkStart w:id="0" w:name="_GoBack"/>
-      <w:bookmarkEnd w:id="0"/>
+      <w:r>
+        <w:t>GUI-based Git</w:t>
+      </w:r>
+    </w:p>
+    <w:p>
+      <w:r>
+        <w:t>If you prefer something that you can click on, run $</w:t>
+      </w:r>
+      <w:proofErr w:type="spellStart"/>
+      <w:r>
+        <w:t>gitk</w:t>
+      </w:r>
+      <w:proofErr w:type="spellEnd"/>
+      <w:r>
+        <w:t xml:space="preserve"> on the command line. This will open up a history viewer for the repo you are presently in. There is also a full GUI for controlling Git included in the Windows distribution; most of the commands here you can do via that, if you prefer.</w:t>
+      </w:r>
+    </w:p>
+    <w:p>
+      <w:pPr>
+        <w:rPr>
+          <w:u w:val="single"/>
+        </w:rPr>
+      </w:pPr>
+      <w:r>
+        <w:rPr>
+          <w:u w:val="single"/>
+        </w:rPr>
+        <w:t>Acknowledgements and further reading</w:t>
+      </w:r>
+    </w:p>
+    <w:p>
+      <w:r>
+        <w:t xml:space="preserve">Most of the content of this guide came from Pro Git, by Scott Chacon and Ben Straub. The whole book is available for free here: </w:t>
+      </w:r>
+      <w:hyperlink r:id="rId6" w:history="1">
+        <w:r>
+          <w:rPr>
+            <w:rStyle w:val="Hyperlink"/>
+          </w:rPr>
+          <w:t>https://git-scm.com/book/en/v2</w:t>
+        </w:r>
+      </w:hyperlink>
+      <w:r>
+        <w:t>. I recommend reading through chapters 2 and 3</w:t>
+      </w:r>
+      <w:r>
+        <w:t xml:space="preserve"> (especially 3.5)</w:t>
+      </w:r>
+      <w:r>
+        <w:t>, and sections 7.1, 7.2 and 7.3. Remember, the arrows in the diagrams point backwards in time.</w:t>
+      </w:r>
+    </w:p>
+    <w:p>
+      <w:r>
+        <w:t xml:space="preserve">You can also work through an online introduction to Git at </w:t>
+      </w:r>
+      <w:hyperlink r:id="rId7" w:history="1">
+        <w:r>
+          <w:rPr>
+            <w:rStyle w:val="Hyperlink"/>
+          </w:rPr>
+          <w:t>https://try.github.io</w:t>
+        </w:r>
+      </w:hyperlink>
+      <w:r>
+        <w:t>.</w:t>
+      </w:r>
     </w:p>
     <w:p/>
     <w:p>
       <w:r>
-        <w:t>-Quick reference</w:t>
-      </w:r>
-      <w:r>
-        <w:t xml:space="preserve"> at end</w:t>
-      </w:r>
-    </w:p>
+        <w:rPr>
+          <w:u w:val="single"/>
+        </w:rPr>
+        <w:t>Some last words to remember</w:t>
+      </w:r>
+    </w:p>
+    <w:p>
+      <w:pPr>
+        <w:pStyle w:val="ListParagraph"/>
+        <w:numPr>
+          <w:ilvl w:val="0"/>
+          <w:numId w:val="3"/>
+        </w:numPr>
+      </w:pPr>
+      <w:r>
+        <w:t>Always $commit before you $fetch and $merge</w:t>
+      </w:r>
+    </w:p>
+    <w:p>
+      <w:pPr>
+        <w:pStyle w:val="ListParagraph"/>
+        <w:numPr>
+          <w:ilvl w:val="0"/>
+          <w:numId w:val="3"/>
+        </w:numPr>
+      </w:pPr>
+      <w:r>
+        <w:t>Always $fetch and $merge before you $push</w:t>
+      </w:r>
+    </w:p>
+    <w:p>
+      <w:pPr>
+        <w:pStyle w:val="ListParagraph"/>
+        <w:numPr>
+          <w:ilvl w:val="0"/>
+          <w:numId w:val="3"/>
+        </w:numPr>
+      </w:pPr>
+      <w:r>
+        <w:t xml:space="preserve">Never use any command with --force unless you’re </w:t>
+      </w:r>
+      <w:r>
+        <w:rPr>
+          <w:i/>
+        </w:rPr>
+        <w:t>absolutely sure</w:t>
+      </w:r>
+      <w:r>
+        <w:t xml:space="preserve"> you know what you are doing. Even if the Internet says otherwise.</w:t>
+      </w:r>
+    </w:p>
+    <w:p>
+      <w:r>
+        <w:br w:type="page"/>
+      </w:r>
+    </w:p>
+    <w:tbl>
+      <w:tblPr>
+        <w:tblStyle w:val="TableGrid"/>
+        <w:tblW w:w="0" w:type="auto"/>
+        <w:tblLook w:val="04A0" w:firstRow="1" w:lastRow="0" w:firstColumn="1" w:lastColumn="0" w:noHBand="0" w:noVBand="1"/>
+      </w:tblPr>
+      <w:tblGrid>
+        <w:gridCol w:w="4390"/>
+        <w:gridCol w:w="4626"/>
+      </w:tblGrid>
+      <w:tr>
+        <w:tc>
+          <w:tcPr>
+            <w:tcW w:w="4390" w:type="dxa"/>
+          </w:tcPr>
+          <w:p>
+            <w:r>
+              <w:lastRenderedPageBreak/>
+              <w:t>When you want to…</w:t>
+            </w:r>
+          </w:p>
+        </w:tc>
+        <w:tc>
+          <w:tcPr>
+            <w:tcW w:w="4626" w:type="dxa"/>
+          </w:tcPr>
+          <w:p>
+            <w:r>
+              <w:t>Use the command</w:t>
+            </w:r>
+            <w:r>
+              <w:t>(s)</w:t>
+            </w:r>
+            <w:r>
+              <w:t>…</w:t>
+            </w:r>
+          </w:p>
+        </w:tc>
+      </w:tr>
+      <w:tr>
+        <w:tc>
+          <w:tcPr>
+            <w:tcW w:w="4390" w:type="dxa"/>
+          </w:tcPr>
+          <w:p>
+            <w:r>
+              <w:t>Add a new repository to your machine</w:t>
+            </w:r>
+          </w:p>
+        </w:tc>
+        <w:tc>
+          <w:tcPr>
+            <w:tcW w:w="4626" w:type="dxa"/>
+          </w:tcPr>
+          <w:p>
+            <w:r>
+              <w:t>$git clone [repo URL]</w:t>
+            </w:r>
+          </w:p>
+        </w:tc>
+      </w:tr>
+      <w:tr>
+        <w:tc>
+          <w:tcPr>
+            <w:tcW w:w="4390" w:type="dxa"/>
+          </w:tcPr>
+          <w:p>
+            <w:r>
+              <w:t>Get any changes from that remote repo</w:t>
+            </w:r>
+          </w:p>
+        </w:tc>
+        <w:tc>
+          <w:tcPr>
+            <w:tcW w:w="4626" w:type="dxa"/>
+          </w:tcPr>
+          <w:p>
+            <w:r>
+              <w:t>$ git fetch origin</w:t>
+            </w:r>
+          </w:p>
+        </w:tc>
+      </w:tr>
+      <w:tr>
+        <w:tc>
+          <w:tcPr>
+            <w:tcW w:w="4390" w:type="dxa"/>
+          </w:tcPr>
+          <w:p>
+            <w:r>
+              <w:t>View those changes</w:t>
+            </w:r>
+          </w:p>
+        </w:tc>
+        <w:tc>
+          <w:tcPr>
+            <w:tcW w:w="4626" w:type="dxa"/>
+          </w:tcPr>
+          <w:p>
+            <w:r>
+              <w:t>$git log</w:t>
+            </w:r>
+          </w:p>
+        </w:tc>
+      </w:tr>
+      <w:tr>
+        <w:tc>
+          <w:tcPr>
+            <w:tcW w:w="4390" w:type="dxa"/>
+          </w:tcPr>
+          <w:p>
+            <w:r>
+              <w:t>Check what files you’ve changed since your last commit</w:t>
+            </w:r>
+          </w:p>
+        </w:tc>
+        <w:tc>
+          <w:tcPr>
+            <w:tcW w:w="4626" w:type="dxa"/>
+          </w:tcPr>
+          <w:p>
+            <w:r>
+              <w:t>$git status</w:t>
+            </w:r>
+          </w:p>
+        </w:tc>
+      </w:tr>
+      <w:tr>
+        <w:tc>
+          <w:tcPr>
+            <w:tcW w:w="4390" w:type="dxa"/>
+          </w:tcPr>
+          <w:p>
+            <w:r>
+              <w:t>Add  a new file to the your local repo</w:t>
+            </w:r>
+          </w:p>
+        </w:tc>
+        <w:tc>
+          <w:tcPr>
+            <w:tcW w:w="4626" w:type="dxa"/>
+          </w:tcPr>
+          <w:p>
+            <w:r>
+              <w:t>$git add [file] (do for each file to add)</w:t>
+            </w:r>
+          </w:p>
+          <w:p>
+            <w:r>
+              <w:t>$git status</w:t>
+            </w:r>
+          </w:p>
+          <w:p>
+            <w:r>
+              <w:t>$git commit -m “Some informative message”</w:t>
+            </w:r>
+          </w:p>
+        </w:tc>
+      </w:tr>
+      <w:tr>
+        <w:tc>
+          <w:tcPr>
+            <w:tcW w:w="4390" w:type="dxa"/>
+          </w:tcPr>
+          <w:p>
+            <w:r>
+              <w:t>Commit that file to the remote repo</w:t>
+            </w:r>
+          </w:p>
+        </w:tc>
+        <w:tc>
+          <w:tcPr>
+            <w:tcW w:w="4626" w:type="dxa"/>
+          </w:tcPr>
+          <w:p>
+            <w:r>
+              <w:t>$git push origin [</w:t>
+            </w:r>
+            <w:proofErr w:type="spellStart"/>
+            <w:r>
+              <w:t>branchname</w:t>
+            </w:r>
+            <w:proofErr w:type="spellEnd"/>
+            <w:r>
+              <w:t>]</w:t>
+            </w:r>
+          </w:p>
+        </w:tc>
+      </w:tr>
+      <w:tr>
+        <w:tc>
+          <w:tcPr>
+            <w:tcW w:w="4390" w:type="dxa"/>
+          </w:tcPr>
+          <w:p>
+            <w:r>
+              <w:t>Branch the repo to work on a new feature</w:t>
+            </w:r>
+          </w:p>
+        </w:tc>
+        <w:tc>
+          <w:tcPr>
+            <w:tcW w:w="4626" w:type="dxa"/>
+          </w:tcPr>
+          <w:p>
+            <w:r>
+              <w:t>$git branch [</w:t>
+            </w:r>
+            <w:proofErr w:type="spellStart"/>
+            <w:r>
+              <w:t>branchname</w:t>
+            </w:r>
+            <w:proofErr w:type="spellEnd"/>
+            <w:r>
+              <w:t>]</w:t>
+            </w:r>
+          </w:p>
+          <w:p>
+            <w:r>
+              <w:t>$git checkout [</w:t>
+            </w:r>
+            <w:proofErr w:type="spellStart"/>
+            <w:r>
+              <w:t>branchname</w:t>
+            </w:r>
+            <w:proofErr w:type="spellEnd"/>
+            <w:r>
+              <w:t>]</w:t>
+            </w:r>
+          </w:p>
+        </w:tc>
+      </w:tr>
+      <w:tr>
+        <w:tc>
+          <w:tcPr>
+            <w:tcW w:w="4390" w:type="dxa"/>
+          </w:tcPr>
+          <w:p>
+            <w:r>
+              <w:t>Merge the changes from another branch into your own</w:t>
+            </w:r>
+          </w:p>
+        </w:tc>
+        <w:tc>
+          <w:tcPr>
+            <w:tcW w:w="4626" w:type="dxa"/>
+          </w:tcPr>
+          <w:p>
+            <w:r>
+              <w:t>$git merge [</w:t>
+            </w:r>
+            <w:proofErr w:type="spellStart"/>
+            <w:r>
+              <w:t>anotherbranch</w:t>
+            </w:r>
+            <w:proofErr w:type="spellEnd"/>
+            <w:r>
+              <w:t>]</w:t>
+            </w:r>
+          </w:p>
+        </w:tc>
+      </w:tr>
+      <w:tr>
+        <w:trPr>
+          <w:trHeight w:val="639"/>
+        </w:trPr>
+        <w:tc>
+          <w:tcPr>
+            <w:tcW w:w="4390" w:type="dxa"/>
+          </w:tcPr>
+          <w:p>
+            <w:bookmarkStart w:id="0" w:name="_GoBack"/>
+            <w:bookmarkEnd w:id="0"/>
+          </w:p>
+        </w:tc>
+        <w:tc>
+          <w:tcPr>
+            <w:tcW w:w="4626" w:type="dxa"/>
+          </w:tcPr>
+          <w:p/>
+        </w:tc>
+      </w:tr>
+      <w:tr>
+        <w:trPr>
+          <w:trHeight w:val="639"/>
+        </w:trPr>
+        <w:tc>
+          <w:tcPr>
+            <w:tcW w:w="4390" w:type="dxa"/>
+          </w:tcPr>
+          <w:p>
+            <w:r>
+              <w:t>Move a file back to its last commit</w:t>
+            </w:r>
+          </w:p>
+          <w:p>
+            <w:r>
+              <w:t>[THIS WILL LOSE YOUR WORK]</w:t>
+            </w:r>
+          </w:p>
+        </w:tc>
+        <w:tc>
+          <w:tcPr>
+            <w:tcW w:w="4626" w:type="dxa"/>
+          </w:tcPr>
+          <w:p>
+            <w:r>
+              <w:t>$git checkout -- [filename]</w:t>
+            </w:r>
+          </w:p>
+        </w:tc>
+      </w:tr>
+      <w:tr>
+        <w:tc>
+          <w:tcPr>
+            <w:tcW w:w="4390" w:type="dxa"/>
+          </w:tcPr>
+          <w:p>
+            <w:r>
+              <w:t xml:space="preserve">View the </w:t>
+            </w:r>
+          </w:p>
+        </w:tc>
+        <w:tc>
+          <w:tcPr>
+            <w:tcW w:w="4626" w:type="dxa"/>
+          </w:tcPr>
+          <w:p/>
+        </w:tc>
+      </w:tr>
+      <w:tr>
+        <w:tc>
+          <w:tcPr>
+            <w:tcW w:w="4390" w:type="dxa"/>
+          </w:tcPr>
+          <w:p/>
+        </w:tc>
+        <w:tc>
+          <w:tcPr>
+            <w:tcW w:w="4626" w:type="dxa"/>
+          </w:tcPr>
+          <w:p/>
+        </w:tc>
+      </w:tr>
+    </w:tbl>
+    <w:p/>
     <w:sectPr>
       <w:pgSz w:w="11906" w:h="16838"/>
       <w:pgMar w:top="1440" w:right="1440" w:bottom="1440" w:left="1440" w:header="708" w:footer="708" w:gutter="0"/>
@@ -1621,7 +2088,7 @@
   <w:abstractNum w:abstractNumId="0" w15:restartNumberingAfterBreak="0">
     <w:nsid w:val="2160275A"/>
     <w:multiLevelType w:val="hybridMultilevel"/>
-    <w:tmpl w:val="1CE4A0DE"/>
+    <w:tmpl w:val="BCA47A60"/>
     <w:lvl w:ilvl="0" w:tplc="08090001">
       <w:start w:val="1"/>
       <w:numFmt w:val="bullet"/>
@@ -2453,6 +2920,25 @@
       <w:u w:val="single"/>
     </w:rPr>
   </w:style>
+  <w:style w:type="table" w:styleId="TableGrid">
+    <w:name w:val="Table Grid"/>
+    <w:basedOn w:val="TableNormal"/>
+    <w:uiPriority w:val="39"/>
+    <w:rsid w:val="00C17C46"/>
+    <w:pPr>
+      <w:spacing w:after="0" w:line="240" w:lineRule="auto"/>
+    </w:pPr>
+    <w:tblPr>
+      <w:tblBorders>
+        <w:top w:val="single" w:sz="4" w:space="0" w:color="auto"/>
+        <w:left w:val="single" w:sz="4" w:space="0" w:color="auto"/>
+        <w:bottom w:val="single" w:sz="4" w:space="0" w:color="auto"/>
+        <w:right w:val="single" w:sz="4" w:space="0" w:color="auto"/>
+        <w:insideH w:val="single" w:sz="4" w:space="0" w:color="auto"/>
+        <w:insideV w:val="single" w:sz="4" w:space="0" w:color="auto"/>
+      </w:tblBorders>
+    </w:tblPr>
+  </w:style>
 </w:styles>
 </file>
 

</xml_diff>

<commit_message>
Adds diagram, also misc edits
</commit_message>
<xml_diff>
--- a/Using Git.docx
+++ b/Using Git.docx
@@ -21,7 +21,13 @@
         <w:t>Ciaran</w:t>
       </w:r>
       <w:r>
-        <w:t xml:space="preserve"> has a set of SAR tools he is maintaining using </w:t>
+        <w:t xml:space="preserve"> has a set of SAR tools he is maintaining using</w:t>
+      </w:r>
+      <w:r>
+        <w:t xml:space="preserve"> a</w:t>
+      </w:r>
+      <w:r>
+        <w:t xml:space="preserve"> </w:t>
       </w:r>
       <w:proofErr w:type="spellStart"/>
       <w:r>
@@ -32,6 +38,9 @@
       </w:r>
       <w:proofErr w:type="spellEnd"/>
       <w:r>
+        <w:t xml:space="preserve"> source code repository</w:t>
+      </w:r>
+      <w:r>
         <w:t>; [</w:t>
       </w:r>
       <w:r>
@@ -52,12 +61,34 @@
         <w:rPr>
           <w:u w:val="single"/>
         </w:rPr>
+        <w:t>What is Git?</w:t>
+      </w:r>
+    </w:p>
+    <w:p>
+      <w:r>
+        <w:t>Git is a way of managing and keeping track of a piece of software’s history – who made what change when. It is also a way</w:t>
+      </w:r>
+      <w:r>
+        <w:t xml:space="preserve"> combining code from multiple developers together into a single piece of software, while still keeping track of who did what.</w:t>
+      </w:r>
+    </w:p>
+    <w:p>
+      <w:r>
+        <w:rPr>
+          <w:u w:val="single"/>
+        </w:rPr>
         <w:t>Installing Git</w:t>
       </w:r>
     </w:p>
     <w:p>
       <w:r>
-        <w:t>If you’re on Windows, then you can install Git for Windows via the University’s Program Installer. If you’re on an Ubuntu machine, then Git is usually pre-installed. If not, then you can install it with</w:t>
+        <w:t>If you’re on Windows, then you can install Git for Windows via the University’s Program Installer. If you’re on an Ubuntu</w:t>
+      </w:r>
+      <w:r>
+        <w:t xml:space="preserve"> or other Linux</w:t>
+      </w:r>
+      <w:r>
+        <w:t xml:space="preserve"> machine, then Git is usually pre-installed. If not, then you can install it with</w:t>
       </w:r>
     </w:p>
     <w:p>
@@ -93,6 +124,8 @@
       <w:r>
         <w:t xml:space="preserve"> comes with Git for Windows; just type ‘Git Bash’ into the search bar.]</w:t>
       </w:r>
+      <w:bookmarkStart w:id="0" w:name="_GoBack"/>
+      <w:bookmarkEnd w:id="0"/>
     </w:p>
     <w:p/>
     <w:p>
@@ -145,6 +178,58 @@
     </w:p>
     <w:p>
       <w:pPr>
+        <w:jc w:val="center"/>
+      </w:pPr>
+      <w:r>
+        <w:rPr>
+          <w:noProof/>
+          <w:lang w:eastAsia="en-GB"/>
+        </w:rPr>
+        <w:drawing>
+          <wp:inline distT="0" distB="0" distL="0" distR="0" wp14:anchorId="6B636A92" wp14:editId="5FFC4D96">
+            <wp:extent cx="2634018" cy="1996379"/>
+            <wp:effectExtent l="0" t="0" r="0" b="4445"/>
+            <wp:docPr id="2" name="Picture 2"/>
+            <wp:cNvGraphicFramePr>
+              <a:graphicFrameLocks xmlns:a="http://schemas.openxmlformats.org/drawingml/2006/main" noChangeAspect="1"/>
+            </wp:cNvGraphicFramePr>
+            <a:graphic xmlns:a="http://schemas.openxmlformats.org/drawingml/2006/main">
+              <a:graphicData uri="http://schemas.openxmlformats.org/drawingml/2006/picture">
+                <pic:pic xmlns:pic="http://schemas.openxmlformats.org/drawingml/2006/picture">
+                  <pic:nvPicPr>
+                    <pic:cNvPr id="2" name="GitBasic.png"/>
+                    <pic:cNvPicPr/>
+                  </pic:nvPicPr>
+                  <pic:blipFill>
+                    <a:blip r:embed="rId5" cstate="print">
+                      <a:extLst>
+                        <a:ext uri="{28A0092B-C50C-407E-A947-70E740481C1C}">
+                          <a14:useLocalDpi xmlns:a14="http://schemas.microsoft.com/office/drawing/2010/main" val="0"/>
+                        </a:ext>
+                      </a:extLst>
+                    </a:blip>
+                    <a:stretch>
+                      <a:fillRect/>
+                    </a:stretch>
+                  </pic:blipFill>
+                  <pic:spPr>
+                    <a:xfrm>
+                      <a:off x="0" y="0"/>
+                      <a:ext cx="2655340" cy="2012540"/>
+                    </a:xfrm>
+                    <a:prstGeom prst="rect">
+                      <a:avLst/>
+                    </a:prstGeom>
+                  </pic:spPr>
+                </pic:pic>
+              </a:graphicData>
+            </a:graphic>
+          </wp:inline>
+        </w:drawing>
+      </w:r>
+    </w:p>
+    <w:p>
+      <w:pPr>
         <w:rPr>
           <w:u w:val="single"/>
         </w:rPr>
@@ -166,6 +251,7 @@
     </w:p>
     <w:p>
       <w:r>
+        <w:lastRenderedPageBreak/>
         <w:t>This will copy all of Ciaran’s co</w:t>
       </w:r>
       <w:r>
@@ -192,7 +278,15 @@
         <w:t>.</w:t>
       </w:r>
       <w:r>
-        <w:t xml:space="preserve"> </w:t>
+        <w:t xml:space="preserve"> (</w:t>
+      </w:r>
+      <w:proofErr w:type="gramStart"/>
+      <w:r>
+        <w:t>press</w:t>
+      </w:r>
+      <w:proofErr w:type="gramEnd"/>
+      <w:r>
+        <w:t xml:space="preserve"> ‘q’ to exit the log viewer)</w:t>
       </w:r>
     </w:p>
     <w:p>
@@ -315,17 +409,8 @@
         <w:t xml:space="preserve">git </w:t>
       </w:r>
       <w:r>
-        <w:t>fetch</w:t>
-      </w:r>
-      <w:r>
-        <w:t xml:space="preserve"> origin</w:t>
-      </w:r>
-    </w:p>
-    <w:p>
-      <w:pPr>
-        <w:pStyle w:val="ListParagraph"/>
-        <w:ind w:left="0"/>
-      </w:pPr>
+        <w:t>pull</w:t>
+      </w:r>
     </w:p>
     <w:p>
       <w:r>
@@ -337,19 +422,19 @@
     </w:p>
     <w:p>
       <w:r>
-        <w:t xml:space="preserve"> </w:t>
-      </w:r>
-      <w:r>
-        <w:t xml:space="preserve">[CALLOUT: </w:t>
-      </w:r>
-      <w:r>
-        <w:t xml:space="preserve">When you first cloned Ciaran’s repository, </w:t>
-      </w:r>
-      <w:r>
-        <w:t>your local copy of Git stored a reference to it under the name ‘origin’. The repository is set up such that the default branch is ‘master’</w:t>
-      </w:r>
-      <w:r>
-        <w:t xml:space="preserve"> - more on branches in the next section.]</w:t>
+        <w:t xml:space="preserve">*IF YOU </w:t>
+      </w:r>
+      <w:r>
+        <w:t xml:space="preserve">DO NOT WANT TO EDIT </w:t>
+      </w:r>
+      <w:r>
+        <w:t>THIS CODE, YOU</w:t>
+      </w:r>
+      <w:r>
+        <w:t xml:space="preserve"> CAN</w:t>
+      </w:r>
+      <w:r>
+        <w:t xml:space="preserve"> STOP HERE* </w:t>
       </w:r>
     </w:p>
     <w:p>
@@ -572,23 +657,61 @@
         <w:t xml:space="preserve">[CALLOUT: </w:t>
       </w:r>
       <w:r>
-        <w:t xml:space="preserve">If you </w:t>
+        <w:t>If you forget the –m option, by default Git will open vim; a powerful but non-intuitive text editor. To exit Vim, press ‘esc’ then type ‘</w:t>
       </w:r>
       <w:proofErr w:type="gramStart"/>
       <w:r>
-        <w:t xml:space="preserve">run </w:t>
+        <w:t>:q</w:t>
+      </w:r>
+      <w:proofErr w:type="gramEnd"/>
+      <w:r>
+        <w:t>!’ without the quotes.</w:t>
+      </w:r>
+      <w:r>
+        <w:t xml:space="preserve"> </w:t>
+      </w:r>
+      <w:r>
+        <w:t xml:space="preserve">If you want to </w:t>
+      </w:r>
+      <w:r>
+        <w:rPr>
+          <w:i/>
+        </w:rPr>
+        <w:t>learn</w:t>
+      </w:r>
+      <w:r>
+        <w:t xml:space="preserve"> vim, clear an hour in your schedule and run ‘</w:t>
+      </w:r>
+      <w:proofErr w:type="spellStart"/>
+      <w:r>
+        <w:t>vimtutor</w:t>
+      </w:r>
+      <w:proofErr w:type="spellEnd"/>
+      <w:r>
+        <w:t>’ from the command line.</w:t>
       </w:r>
       <w:r>
         <w:t>]</w:t>
       </w:r>
-      <w:proofErr w:type="gramEnd"/>
-    </w:p>
-    <w:p>
-      <w:pPr>
-        <w:pStyle w:val="ListParagraph"/>
-      </w:pPr>
-      <w:r>
-        <w:t>[CALLOUT; WHEN TO COMMIT]</w:t>
+    </w:p>
+    <w:p>
+      <w:pPr>
+        <w:pStyle w:val="ListParagraph"/>
+      </w:pPr>
+      <w:r>
+        <w:t xml:space="preserve">[CALLOUT: </w:t>
+      </w:r>
+      <w:r>
+        <w:rPr>
+          <w:u w:val="single"/>
+        </w:rPr>
+        <w:t>When to commit</w:t>
+      </w:r>
+      <w:r>
+        <w:t xml:space="preserve"> </w:t>
+      </w:r>
+      <w:r>
+        <w:t xml:space="preserve">“Early and often” is the mantra from the community; </w:t>
       </w:r>
     </w:p>
     <w:p>
@@ -763,10 +886,19 @@
     </w:p>
     <w:p>
       <w:r>
+        <w:rPr>
+          <w:b/>
+        </w:rPr>
         <w:t xml:space="preserve">It is good practice whenever you are writing a new feature to </w:t>
       </w:r>
       <w:r>
-        <w:t>create a branch to develop it in. This way, others can still use the original version of the program</w:t>
+        <w:rPr>
+          <w:b/>
+        </w:rPr>
+        <w:t>create a branch to develop it in.</w:t>
+      </w:r>
+      <w:r>
+        <w:t xml:space="preserve"> This way, others can still use the original version of the program</w:t>
       </w:r>
       <w:r>
         <w:t xml:space="preserve"> and also contribute to your improved version, and you can test your new features without having to worry about breaking the software for everyone.</w:t>
@@ -854,6 +986,7 @@
     </w:p>
     <w:p>
       <w:r>
+        <w:lastRenderedPageBreak/>
         <w:t xml:space="preserve">This branch is in your </w:t>
       </w:r>
       <w:r>
@@ -988,7 +1121,6 @@
         <w:ind w:left="709"/>
       </w:pPr>
       <w:r>
-        <w:lastRenderedPageBreak/>
         <w:t xml:space="preserve">This will bring the changes you have made into the ‘master’ branch; you can then push that branch </w:t>
       </w:r>
       <w:r>
@@ -1152,6 +1284,23 @@
     </w:p>
     <w:p>
       <w:pPr>
+        <w:pStyle w:val="ListParagraph"/>
+        <w:ind w:left="709"/>
+      </w:pPr>
+    </w:p>
+    <w:p>
+      <w:r>
+        <w:t>[CALLOUT: When you first cloned Ciaran’s repository, your local copy of Git stored a reference to it under the name ‘origin’. The repository is set up such that the default branch is ‘master’ - more on branches in the next section.]</w:t>
+      </w:r>
+    </w:p>
+    <w:p>
+      <w:pPr>
+        <w:pStyle w:val="ListParagraph"/>
+        <w:ind w:left="709"/>
+      </w:pPr>
+    </w:p>
+    <w:p>
+      <w:pPr>
         <w:rPr>
           <w:u w:val="single"/>
         </w:rPr>
@@ -1213,6 +1362,7 @@
         <w:rPr>
           <w:u w:val="single"/>
         </w:rPr>
+        <w:lastRenderedPageBreak/>
         <w:t>Rolling back</w:t>
       </w:r>
     </w:p>
@@ -1250,7 +1400,10 @@
         <w:t>somehow</w:t>
       </w:r>
       <w:r>
-        <w:t xml:space="preserve">; it is quite difficult to permanently lose work with Git. If it happens to you, </w:t>
+        <w:t xml:space="preserve">; it is quite difficult to permanently lose work </w:t>
+      </w:r>
+      <w:r>
+        <w:t>with Git. If you have lost some work that you’ve committed, talk to the repo administrator – they can probably get it back for you.</w:t>
       </w:r>
     </w:p>
     <w:p>
@@ -1587,7 +1740,7 @@
       <w:r>
         <w:t xml:space="preserve">defining ranges of commits: see </w:t>
       </w:r>
-      <w:hyperlink r:id="rId5" w:history="1">
+      <w:hyperlink r:id="rId6" w:history="1">
         <w:r>
           <w:rPr>
             <w:rStyle w:val="Hyperlink"/>
@@ -1606,6 +1759,7 @@
     </w:p>
     <w:p>
       <w:r>
+        <w:lastRenderedPageBreak/>
         <w:t>If you prefer something that you can click on, run $</w:t>
       </w:r>
       <w:proofErr w:type="spellStart"/>
@@ -1634,7 +1788,7 @@
       <w:r>
         <w:t xml:space="preserve">Most of the content of this guide came from Pro Git, by Scott Chacon and Ben Straub. The whole book is available for free here: </w:t>
       </w:r>
-      <w:hyperlink r:id="rId6" w:history="1">
+      <w:hyperlink r:id="rId7" w:history="1">
         <w:r>
           <w:rPr>
             <w:rStyle w:val="Hyperlink"/>
@@ -1656,7 +1810,7 @@
       <w:r>
         <w:t xml:space="preserve">You can also work through an online introduction to Git at </w:t>
       </w:r>
-      <w:hyperlink r:id="rId7" w:history="1">
+      <w:hyperlink r:id="rId8" w:history="1">
         <w:r>
           <w:rPr>
             <w:rStyle w:val="Hyperlink"/>
@@ -1997,10 +2151,7 @@
           <w:tcPr>
             <w:tcW w:w="4390" w:type="dxa"/>
           </w:tcPr>
-          <w:p>
-            <w:bookmarkStart w:id="0" w:name="_GoBack"/>
-            <w:bookmarkEnd w:id="0"/>
-          </w:p>
+          <w:p/>
         </w:tc>
         <w:tc>
           <w:tcPr>

</xml_diff>

<commit_message>
Adds missing hyperlink reference in end
</commit_message>
<xml_diff>
--- a/Using Git.docx
+++ b/Using Git.docx
@@ -1324,8 +1324,6 @@
       <w:r>
         <w:t>[CALLOUT: When you first cloned Ciaran’s repository, your local copy of Git stored a reference to it under the name ‘origin’. The repository is set up such that the default branch is ‘master’ - more on branches in the next section.]</w:t>
       </w:r>
-      <w:bookmarkStart w:id="0" w:name="_GoBack"/>
-      <w:bookmarkEnd w:id="0"/>
     </w:p>
     <w:p>
       <w:pPr>
@@ -1856,6 +1854,17 @@
       <w:r>
         <w:t xml:space="preserve">As mentioned above, I also recommend you read </w:t>
       </w:r>
+      <w:hyperlink r:id="rId9" w:history="1">
+        <w:r>
+          <w:rPr>
+            <w:rStyle w:val="Hyperlink"/>
+          </w:rPr>
+          <w:t>https://chris.beams.io/posts/git-commit/</w:t>
+        </w:r>
+      </w:hyperlink>
+      <w:r>
+        <w:t xml:space="preserve"> for a set of instructions about writing informative and useful commit messages.</w:t>
+      </w:r>
     </w:p>
     <w:p/>
     <w:p>
@@ -1910,6 +1919,8 @@
       <w:r>
         <w:t xml:space="preserve"> you know what you are doing. Even if the Internet says otherwise.</w:t>
       </w:r>
+      <w:bookmarkStart w:id="0" w:name="_GoBack"/>
+      <w:bookmarkEnd w:id="0"/>
     </w:p>
     <w:p>
       <w:r>

</xml_diff>

<commit_message>
Replace refs to fetch+merge with pull
For purposes of this guide, push is fine; f&m possibly confusing
</commit_message>
<xml_diff>
--- a/Using Git.docx
+++ b/Using Git.docx
@@ -1874,6 +1874,8 @@
         </w:rPr>
         <w:t>Some last words to remember</w:t>
       </w:r>
+      <w:bookmarkStart w:id="0" w:name="_GoBack"/>
+      <w:bookmarkEnd w:id="0"/>
     </w:p>
     <w:p>
       <w:pPr>
@@ -1884,7 +1886,10 @@
         </w:numPr>
       </w:pPr>
       <w:r>
-        <w:t>Always $commit before you $fetch and $merge</w:t>
+        <w:t>Always $commit before you $</w:t>
+      </w:r>
+      <w:r>
+        <w:t>pull</w:t>
       </w:r>
     </w:p>
     <w:p>
@@ -1896,7 +1901,13 @@
         </w:numPr>
       </w:pPr>
       <w:r>
-        <w:t>Always $fetch and $merge before you $push</w:t>
+        <w:t>Always $</w:t>
+      </w:r>
+      <w:r>
+        <w:t>pull</w:t>
+      </w:r>
+      <w:r>
+        <w:t xml:space="preserve"> before you $push</w:t>
       </w:r>
     </w:p>
     <w:p>
@@ -1919,8 +1930,6 @@
       <w:r>
         <w:t xml:space="preserve"> you know what you are doing. Even if the Internet says otherwise.</w:t>
       </w:r>
-      <w:bookmarkStart w:id="0" w:name="_GoBack"/>
-      <w:bookmarkEnd w:id="0"/>
     </w:p>
     <w:p>
       <w:r>

</xml_diff>

<commit_message>
Removes markup from first verbatim env and updates docs
</commit_message>
<xml_diff>
--- a/Using Git.docx
+++ b/Using Git.docx
@@ -1251,8 +1251,6 @@
       <w:r>
         <w:t>. This actually creates a new branch, ‘origin/master’ in your local repository that contains said changes.</w:t>
       </w:r>
-      <w:bookmarkStart w:id="0" w:name="_GoBack"/>
-      <w:bookmarkEnd w:id="0"/>
     </w:p>
     <w:p>
       <w:pPr>
@@ -1295,9 +1293,20 @@
         <w:pStyle w:val="ListParagraph"/>
         <w:ind w:left="709"/>
       </w:pPr>
+    </w:p>
+    <w:p>
+      <w:pPr>
+        <w:pStyle w:val="ListParagraph"/>
+        <w:ind w:left="709"/>
+      </w:pPr>
+    </w:p>
+    <w:p>
+      <w:pPr>
+        <w:pStyle w:val="ListParagraph"/>
+        <w:ind w:left="709"/>
+      </w:pPr>
       <w:proofErr w:type="gramStart"/>
       <w:r>
-        <w:lastRenderedPageBreak/>
         <w:t>to</w:t>
       </w:r>
       <w:proofErr w:type="gramEnd"/>
@@ -1643,6 +1652,7 @@
         <w:pStyle w:val="ListParagraph"/>
       </w:pPr>
       <w:r>
+        <w:lastRenderedPageBreak/>
         <w:t xml:space="preserve">If you want to make changes from this point, you will need to </w:t>
       </w:r>
       <w:r>
@@ -1670,7 +1680,6 @@
         <w:pStyle w:val="ListParagraph"/>
       </w:pPr>
       <w:r>
-        <w:lastRenderedPageBreak/>
         <w:t>This will start a new branch from that point</w:t>
       </w:r>
       <w:r>
@@ -1679,33 +1688,7 @@
     </w:p>
     <w:p>
       <w:pPr>
-        <w:pStyle w:val="ListParagraph"/>
-      </w:pPr>
-    </w:p>
-    <w:p>
-      <w:pPr>
-        <w:pStyle w:val="ListParagraph"/>
-      </w:pPr>
-      <w:r>
-        <w:t>You can combine the two above commands to pull;</w:t>
-      </w:r>
-    </w:p>
-    <w:p>
-      <w:pPr>
-        <w:pStyle w:val="ListParagraph"/>
-      </w:pPr>
-      <w:r>
-        <w:t xml:space="preserve">$git checkout </w:t>
-      </w:r>
-    </w:p>
-    <w:p>
-      <w:pPr>
-        <w:pStyle w:val="ListParagraph"/>
-      </w:pPr>
-    </w:p>
-    <w:p>
-      <w:pPr>
-        <w:pStyle w:val="ListParagraph"/>
+        <w:ind w:firstLine="720"/>
       </w:pPr>
       <w:r>
         <w:rPr>
@@ -2023,7 +2006,13 @@
           </w:tcPr>
           <w:p>
             <w:r>
-              <w:t>$ git fetch origin</w:t>
+              <w:t>$</w:t>
+            </w:r>
+            <w:r>
+              <w:t xml:space="preserve">git </w:t>
+            </w:r>
+            <w:r>
+              <w:t>pull</w:t>
             </w:r>
           </w:p>
         </w:tc>
@@ -2281,6 +2270,11 @@
             <w:r>
               <w:t>$git revert</w:t>
             </w:r>
+            <w:r>
+              <w:t xml:space="preserve"> [hash]</w:t>
+            </w:r>
+            <w:bookmarkStart w:id="0" w:name="_GoBack"/>
+            <w:bookmarkEnd w:id="0"/>
           </w:p>
         </w:tc>
       </w:tr>

</xml_diff>